<commit_message>
Refactored main.py to follow OOP principles
</commit_message>
<xml_diff>
--- a/cv.docx
+++ b/cv.docx
@@ -40,7 +40,7 @@
     </w:p>
     <w:p>
       <w:r>
-        <w:t>Ef | wd | fc</w:t>
+        <w:t>Jess | jnlk | huhnj</w:t>
       </w:r>
     </w:p>
     <w:p>
@@ -53,7 +53,7 @@
     </w:p>
     <w:p>
       <w:r>
-        <w:t>wc</w:t>
+        <w:t>iji</w:t>
       </w:r>
     </w:p>
     <w:p>
@@ -69,7 +69,7 @@
         <w:pStyle w:val="ListBullet"/>
       </w:pPr>
       <w:r>
-        <w:t>sc</w:t>
+        <w:t>jij</w:t>
       </w:r>
     </w:p>
     <w:p>
@@ -85,17 +85,17 @@
         <w:rPr>
           <w:b/>
         </w:rPr>
-        <w:t xml:space="preserve">ascw </w:t>
+        <w:t xml:space="preserve">nlk </w:t>
       </w:r>
       <w:r>
         <w:rPr>
           <w:i/>
         </w:rPr>
-        <w:t xml:space="preserve">sx - s </w:t>
+        <w:t>fg - dfv</w:t>
         <w:br/>
       </w:r>
       <w:r>
-        <w:t>sx</w:t>
+        <w:t>c</w:t>
       </w:r>
     </w:p>
     <w:sectPr>

</xml_diff>